<commit_message>
added spring security doc
</commit_message>
<xml_diff>
--- a/Devops for Java Devlopers.docx
+++ b/Devops for Java Devlopers.docx
@@ -471,25 +471,7 @@
         <w:rPr>
           <w:noProof/>
         </w:rPr>
-        <w:t xml:space="preserve"> : When you use IaaS you need take care from O/S to Application, </w:t>
-      </w:r>
-      <w:r>
-        <w:rPr>
-          <w:noProof/>
-        </w:rPr>
-        <w:t xml:space="preserve">, and rest i.e from Networking to </w:t>
-      </w:r>
-      <w:r>
-        <w:rPr>
-          <w:noProof/>
-        </w:rPr>
-        <w:t>Virtualization</w:t>
-      </w:r>
-      <w:r>
-        <w:rPr>
-          <w:noProof/>
-        </w:rPr>
-        <w:t xml:space="preserve"> will be taken care by cloud provider.</w:t>
+        <w:t xml:space="preserve"> : When you use IaaS you need take care from O/S to Application, , and rest i.e from Networking to Virtualization will be taken care by cloud provider.</w:t>
       </w:r>
     </w:p>
     <w:p>
@@ -544,6 +526,752 @@
           <w:noProof/>
         </w:rPr>
         <w:t xml:space="preserve"> : When you use Saas we need concentrate only on Application and rest everything will be taken care by cloud provider.</w:t>
+      </w:r>
+    </w:p>
+    <w:p>
+      <w:pPr>
+        <w:rPr>
+          <w:noProof/>
+        </w:rPr>
+      </w:pPr>
+    </w:p>
+    <w:p>
+      <w:pPr>
+        <w:rPr>
+          <w:noProof/>
+        </w:rPr>
+      </w:pPr>
+    </w:p>
+    <w:p>
+      <w:pPr>
+        <w:rPr>
+          <w:noProof/>
+        </w:rPr>
+      </w:pPr>
+    </w:p>
+    <w:p>
+      <w:pPr>
+        <w:rPr>
+          <w:noProof/>
+        </w:rPr>
+      </w:pPr>
+    </w:p>
+    <w:p>
+      <w:pPr>
+        <w:rPr>
+          <w:noProof/>
+        </w:rPr>
+      </w:pPr>
+    </w:p>
+    <w:p>
+      <w:pPr>
+        <w:rPr>
+          <w:noProof/>
+        </w:rPr>
+      </w:pPr>
+    </w:p>
+    <w:p>
+      <w:pPr>
+        <w:rPr>
+          <w:noProof/>
+        </w:rPr>
+      </w:pPr>
+    </w:p>
+    <w:p>
+      <w:pPr>
+        <w:rPr>
+          <w:noProof/>
+        </w:rPr>
+      </w:pPr>
+    </w:p>
+    <w:p>
+      <w:pPr>
+        <w:rPr>
+          <w:noProof/>
+        </w:rPr>
+      </w:pPr>
+    </w:p>
+    <w:p>
+      <w:pPr>
+        <w:rPr>
+          <w:b/>
+          <w:bCs/>
+          <w:noProof/>
+          <w:sz w:val="72"/>
+          <w:szCs w:val="72"/>
+        </w:rPr>
+      </w:pPr>
+      <w:r>
+        <w:rPr>
+          <w:b/>
+          <w:bCs/>
+          <w:noProof/>
+          <w:sz w:val="72"/>
+          <w:szCs w:val="72"/>
+        </w:rPr>
+        <w:lastRenderedPageBreak/>
+        <w:t xml:space="preserve">AWS </w:t>
+      </w:r>
+    </w:p>
+    <w:p>
+      <w:pPr>
+        <w:rPr>
+          <w:noProof/>
+        </w:rPr>
+      </w:pPr>
+    </w:p>
+    <w:p>
+      <w:pPr>
+        <w:rPr>
+          <w:noProof/>
+          <w:sz w:val="28"/>
+          <w:szCs w:val="28"/>
+        </w:rPr>
+      </w:pPr>
+      <w:r>
+        <w:rPr>
+          <w:noProof/>
+          <w:sz w:val="28"/>
+          <w:szCs w:val="28"/>
+        </w:rPr>
+        <w:t>IAM user : Identity And Access Management</w:t>
+      </w:r>
+      <w:r>
+        <w:rPr>
+          <w:noProof/>
+          <w:sz w:val="28"/>
+          <w:szCs w:val="28"/>
+        </w:rPr>
+        <w:t>.</w:t>
+      </w:r>
+      <w:r>
+        <w:rPr>
+          <w:noProof/>
+          <w:sz w:val="28"/>
+          <w:szCs w:val="28"/>
+        </w:rPr>
+        <w:t xml:space="preserve"> </w:t>
+      </w:r>
+    </w:p>
+    <w:p>
+      <w:pPr>
+        <w:rPr>
+          <w:b/>
+          <w:bCs/>
+          <w:noProof/>
+          <w:sz w:val="36"/>
+          <w:szCs w:val="36"/>
+        </w:rPr>
+      </w:pPr>
+      <w:r>
+        <w:rPr>
+          <w:b/>
+          <w:bCs/>
+          <w:noProof/>
+          <w:sz w:val="36"/>
+          <w:szCs w:val="36"/>
+        </w:rPr>
+        <w:t>EC2 : Elastic cloud compute</w:t>
+      </w:r>
+    </w:p>
+    <w:p>
+      <w:pPr>
+        <w:rPr>
+          <w:noProof/>
+          <w:sz w:val="36"/>
+          <w:szCs w:val="36"/>
+        </w:rPr>
+      </w:pPr>
+      <w:r>
+        <w:rPr>
+          <w:noProof/>
+          <w:sz w:val="36"/>
+          <w:szCs w:val="36"/>
+          <w:u w:val="single"/>
+        </w:rPr>
+        <w:t>Steps to lauch an EC2 instance</w:t>
+      </w:r>
+      <w:r>
+        <w:rPr>
+          <w:noProof/>
+          <w:sz w:val="36"/>
+          <w:szCs w:val="36"/>
+        </w:rPr>
+        <w:t xml:space="preserve"> :</w:t>
+      </w:r>
+    </w:p>
+    <w:p>
+      <w:pPr>
+        <w:rPr>
+          <w:rFonts w:ascii="Roboto" w:hAnsi="Roboto"/>
+          <w:color w:val="444444"/>
+          <w:sz w:val="36"/>
+          <w:szCs w:val="36"/>
+          <w:shd w:val="clear" w:color="auto" w:fill="FFFFFF"/>
+        </w:rPr>
+      </w:pPr>
+      <w:r>
+        <w:rPr>
+          <w:rFonts w:ascii="Roboto" w:hAnsi="Roboto"/>
+          <w:color w:val="444444"/>
+          <w:sz w:val="36"/>
+          <w:szCs w:val="36"/>
+          <w:shd w:val="clear" w:color="auto" w:fill="FFFFFF"/>
+        </w:rPr>
+        <w:t>Step 1: Choose an Amazon Machine Image (AMI)</w:t>
+      </w:r>
+    </w:p>
+    <w:p>
+      <w:pPr>
+        <w:shd w:val="clear" w:color="auto" w:fill="FFFFFF"/>
+        <w:spacing w:after="0" w:line="240" w:lineRule="auto"/>
+        <w:rPr>
+          <w:rFonts w:ascii="Roboto" w:eastAsia="Times New Roman" w:hAnsi="Roboto" w:cs="Times New Roman"/>
+          <w:color w:val="444444"/>
+          <w:sz w:val="21"/>
+          <w:szCs w:val="21"/>
+        </w:rPr>
+      </w:pPr>
+      <w:r>
+        <w:rPr>
+          <w:rFonts w:ascii="Roboto" w:eastAsia="Times New Roman" w:hAnsi="Roboto" w:cs="Times New Roman"/>
+          <w:color w:val="444444"/>
+          <w:sz w:val="21"/>
+          <w:szCs w:val="21"/>
+        </w:rPr>
+        <w:t>An AMI is a template that contains the software configuration (operating system, application server, and applications) required to launch your instance. You can select an AMI provided by AWS, our user community, or the AWS Marketplace; or you can select one of your own AMIs.</w:t>
+      </w:r>
+    </w:p>
+    <w:p>
+      <w:pPr>
+        <w:shd w:val="clear" w:color="auto" w:fill="FFFFFF"/>
+        <w:spacing w:after="0" w:line="240" w:lineRule="auto"/>
+        <w:rPr>
+          <w:rFonts w:ascii="Roboto" w:eastAsia="Times New Roman" w:hAnsi="Roboto" w:cs="Times New Roman"/>
+          <w:color w:val="444444"/>
+          <w:sz w:val="21"/>
+          <w:szCs w:val="21"/>
+        </w:rPr>
+      </w:pPr>
+    </w:p>
+    <w:p>
+      <w:pPr>
+        <w:shd w:val="clear" w:color="auto" w:fill="FFFFFF"/>
+        <w:spacing w:after="0" w:line="240" w:lineRule="auto"/>
+        <w:rPr>
+          <w:rFonts w:ascii="Roboto" w:hAnsi="Roboto"/>
+          <w:color w:val="444444"/>
+          <w:sz w:val="36"/>
+          <w:szCs w:val="36"/>
+          <w:shd w:val="clear" w:color="auto" w:fill="FFFFFF"/>
+        </w:rPr>
+      </w:pPr>
+      <w:r>
+        <w:rPr>
+          <w:rFonts w:ascii="Roboto" w:hAnsi="Roboto"/>
+          <w:color w:val="444444"/>
+          <w:sz w:val="36"/>
+          <w:szCs w:val="36"/>
+          <w:shd w:val="clear" w:color="auto" w:fill="FFFFFF"/>
+        </w:rPr>
+        <w:t>Step 2: Choose an Instance Type</w:t>
+      </w:r>
+    </w:p>
+    <w:p>
+      <w:pPr>
+        <w:shd w:val="clear" w:color="auto" w:fill="FFFFFF"/>
+        <w:spacing w:after="0" w:line="240" w:lineRule="auto"/>
+        <w:rPr>
+          <w:rFonts w:ascii="Roboto" w:hAnsi="Roboto"/>
+          <w:color w:val="444444"/>
+          <w:sz w:val="21"/>
+          <w:szCs w:val="21"/>
+          <w:shd w:val="clear" w:color="auto" w:fill="FFFFFF"/>
+        </w:rPr>
+      </w:pPr>
+      <w:r>
+        <w:rPr>
+          <w:rFonts w:ascii="Roboto" w:hAnsi="Roboto"/>
+          <w:color w:val="444444"/>
+          <w:sz w:val="21"/>
+          <w:szCs w:val="21"/>
+          <w:shd w:val="clear" w:color="auto" w:fill="FFFFFF"/>
+        </w:rPr>
+        <w:t>Amazon EC2 provides a wide selection of instance types optimized to fit different use cases. Instances are virtual servers that can run applications. They have varying combinations of CPU, memory, storage, and networking capacity, and give you the flexibility to choose the appropriate mix of resources for your applications. </w:t>
+      </w:r>
+      <w:hyperlink r:id="rId6" w:tgtFrame="_blank" w:history="1">
+        <w:r>
+          <w:rPr>
+            <w:rStyle w:val="Hyperlink"/>
+            <w:rFonts w:ascii="Roboto" w:hAnsi="Roboto"/>
+            <w:color w:val="1166BB"/>
+            <w:sz w:val="21"/>
+            <w:szCs w:val="21"/>
+            <w:u w:val="none"/>
+            <w:shd w:val="clear" w:color="auto" w:fill="FFFFFF"/>
+          </w:rPr>
+          <w:t>Learn more</w:t>
+        </w:r>
+      </w:hyperlink>
+      <w:r>
+        <w:rPr>
+          <w:rFonts w:ascii="Roboto" w:hAnsi="Roboto"/>
+          <w:color w:val="444444"/>
+          <w:sz w:val="21"/>
+          <w:szCs w:val="21"/>
+          <w:shd w:val="clear" w:color="auto" w:fill="FFFFFF"/>
+        </w:rPr>
+        <w:t> about instance types and how they can meet your computing needs.</w:t>
+      </w:r>
+    </w:p>
+    <w:p>
+      <w:pPr>
+        <w:shd w:val="clear" w:color="auto" w:fill="FFFFFF"/>
+        <w:spacing w:after="0" w:line="240" w:lineRule="auto"/>
+        <w:rPr>
+          <w:rFonts w:ascii="Roboto" w:hAnsi="Roboto"/>
+          <w:color w:val="444444"/>
+          <w:sz w:val="21"/>
+          <w:szCs w:val="21"/>
+          <w:shd w:val="clear" w:color="auto" w:fill="FFFFFF"/>
+        </w:rPr>
+      </w:pPr>
+    </w:p>
+    <w:p>
+      <w:pPr>
+        <w:shd w:val="clear" w:color="auto" w:fill="FFFFFF"/>
+        <w:spacing w:after="0" w:line="240" w:lineRule="auto"/>
+        <w:rPr>
+          <w:rFonts w:ascii="Roboto" w:hAnsi="Roboto"/>
+          <w:color w:val="444444"/>
+          <w:sz w:val="36"/>
+          <w:szCs w:val="36"/>
+          <w:shd w:val="clear" w:color="auto" w:fill="FFFFFF"/>
+        </w:rPr>
+      </w:pPr>
+      <w:r>
+        <w:rPr>
+          <w:rFonts w:ascii="Roboto" w:hAnsi="Roboto"/>
+          <w:color w:val="444444"/>
+          <w:sz w:val="36"/>
+          <w:szCs w:val="36"/>
+          <w:shd w:val="clear" w:color="auto" w:fill="FFFFFF"/>
+        </w:rPr>
+        <w:t>Step 3: Configure Instance Details</w:t>
+      </w:r>
+    </w:p>
+    <w:p>
+      <w:pPr>
+        <w:shd w:val="clear" w:color="auto" w:fill="FFFFFF"/>
+        <w:spacing w:after="0" w:line="240" w:lineRule="auto"/>
+        <w:rPr>
+          <w:rFonts w:ascii="Roboto" w:hAnsi="Roboto"/>
+          <w:color w:val="444444"/>
+          <w:sz w:val="21"/>
+          <w:szCs w:val="21"/>
+          <w:shd w:val="clear" w:color="auto" w:fill="FFFFFF"/>
+        </w:rPr>
+      </w:pPr>
+      <w:r>
+        <w:rPr>
+          <w:rFonts w:ascii="Roboto" w:hAnsi="Roboto"/>
+          <w:color w:val="444444"/>
+          <w:sz w:val="21"/>
+          <w:szCs w:val="21"/>
+          <w:shd w:val="clear" w:color="auto" w:fill="FFFFFF"/>
+        </w:rPr>
+        <w:t>Configure the instance to suit your requirements. You can launch multiple instances from the same AMI, request Spot instances to take advantage of the lower pricing, assign an access management role to the instance, and more.</w:t>
+      </w:r>
+    </w:p>
+    <w:p>
+      <w:pPr>
+        <w:shd w:val="clear" w:color="auto" w:fill="FFFFFF"/>
+        <w:spacing w:after="0" w:line="240" w:lineRule="auto"/>
+        <w:rPr>
+          <w:rFonts w:ascii="Roboto" w:hAnsi="Roboto"/>
+          <w:color w:val="444444"/>
+          <w:sz w:val="21"/>
+          <w:szCs w:val="21"/>
+          <w:shd w:val="clear" w:color="auto" w:fill="FFFFFF"/>
+        </w:rPr>
+      </w:pPr>
+    </w:p>
+    <w:p>
+      <w:pPr>
+        <w:shd w:val="clear" w:color="auto" w:fill="FFFFFF"/>
+        <w:spacing w:after="0" w:line="240" w:lineRule="auto"/>
+        <w:rPr>
+          <w:rFonts w:ascii="Roboto" w:hAnsi="Roboto"/>
+          <w:color w:val="444444"/>
+          <w:sz w:val="36"/>
+          <w:szCs w:val="36"/>
+          <w:shd w:val="clear" w:color="auto" w:fill="FFFFFF"/>
+        </w:rPr>
+      </w:pPr>
+      <w:r>
+        <w:rPr>
+          <w:rFonts w:ascii="Roboto" w:hAnsi="Roboto"/>
+          <w:color w:val="444444"/>
+          <w:sz w:val="36"/>
+          <w:szCs w:val="36"/>
+          <w:shd w:val="clear" w:color="auto" w:fill="FFFFFF"/>
+        </w:rPr>
+        <w:t>Step 4: Add Storage</w:t>
+      </w:r>
+    </w:p>
+    <w:p>
+      <w:pPr>
+        <w:shd w:val="clear" w:color="auto" w:fill="FFFFFF"/>
+        <w:spacing w:after="0" w:line="240" w:lineRule="auto"/>
+        <w:rPr>
+          <w:rFonts w:ascii="Roboto" w:hAnsi="Roboto"/>
+          <w:color w:val="444444"/>
+          <w:sz w:val="21"/>
+          <w:szCs w:val="21"/>
+          <w:shd w:val="clear" w:color="auto" w:fill="FFFFFF"/>
+        </w:rPr>
+      </w:pPr>
+      <w:r>
+        <w:rPr>
+          <w:rFonts w:ascii="Roboto" w:hAnsi="Roboto"/>
+          <w:color w:val="444444"/>
+          <w:sz w:val="21"/>
+          <w:szCs w:val="21"/>
+          <w:shd w:val="clear" w:color="auto" w:fill="FFFFFF"/>
+        </w:rPr>
+        <w:t xml:space="preserve">Your instance will be launched with the following storage device settings. You can attach additional EBS volumes and instance store volumes to your </w:t>
+      </w:r>
+      <w:proofErr w:type="gramStart"/>
+      <w:r>
+        <w:rPr>
+          <w:rFonts w:ascii="Roboto" w:hAnsi="Roboto"/>
+          <w:color w:val="444444"/>
+          <w:sz w:val="21"/>
+          <w:szCs w:val="21"/>
+          <w:shd w:val="clear" w:color="auto" w:fill="FFFFFF"/>
+        </w:rPr>
+        <w:t>instance, or</w:t>
+      </w:r>
+      <w:proofErr w:type="gramEnd"/>
+      <w:r>
+        <w:rPr>
+          <w:rFonts w:ascii="Roboto" w:hAnsi="Roboto"/>
+          <w:color w:val="444444"/>
+          <w:sz w:val="21"/>
+          <w:szCs w:val="21"/>
+          <w:shd w:val="clear" w:color="auto" w:fill="FFFFFF"/>
+        </w:rPr>
+        <w:t xml:space="preserve"> edit the settings of the root volume. You can also attach additional EBS volumes after launching an instance, but not instance store volumes. </w:t>
+      </w:r>
+      <w:hyperlink r:id="rId7" w:tgtFrame="_blank" w:history="1">
+        <w:r>
+          <w:rPr>
+            <w:rStyle w:val="Hyperlink"/>
+            <w:rFonts w:ascii="Roboto" w:hAnsi="Roboto"/>
+            <w:color w:val="1166BB"/>
+            <w:sz w:val="21"/>
+            <w:szCs w:val="21"/>
+            <w:u w:val="none"/>
+            <w:shd w:val="clear" w:color="auto" w:fill="FFFFFF"/>
+          </w:rPr>
+          <w:t>Learn more</w:t>
+        </w:r>
+      </w:hyperlink>
+      <w:r>
+        <w:rPr>
+          <w:rFonts w:ascii="Roboto" w:hAnsi="Roboto"/>
+          <w:color w:val="444444"/>
+          <w:sz w:val="21"/>
+          <w:szCs w:val="21"/>
+          <w:shd w:val="clear" w:color="auto" w:fill="FFFFFF"/>
+        </w:rPr>
+        <w:t> about storage options in Amazon EC2.</w:t>
+      </w:r>
+    </w:p>
+    <w:p>
+      <w:pPr>
+        <w:shd w:val="clear" w:color="auto" w:fill="FFFFFF"/>
+        <w:spacing w:after="0" w:line="240" w:lineRule="auto"/>
+        <w:rPr>
+          <w:rFonts w:ascii="Roboto" w:hAnsi="Roboto"/>
+          <w:color w:val="444444"/>
+          <w:sz w:val="21"/>
+          <w:szCs w:val="21"/>
+          <w:shd w:val="clear" w:color="auto" w:fill="FFFFFF"/>
+        </w:rPr>
+      </w:pPr>
+    </w:p>
+    <w:p>
+      <w:pPr>
+        <w:shd w:val="clear" w:color="auto" w:fill="FFFFFF"/>
+        <w:spacing w:after="0" w:line="240" w:lineRule="auto"/>
+        <w:rPr>
+          <w:rFonts w:ascii="Roboto" w:hAnsi="Roboto"/>
+          <w:color w:val="444444"/>
+          <w:sz w:val="36"/>
+          <w:szCs w:val="36"/>
+          <w:shd w:val="clear" w:color="auto" w:fill="FFFFFF"/>
+        </w:rPr>
+      </w:pPr>
+      <w:r>
+        <w:rPr>
+          <w:rFonts w:ascii="Roboto" w:hAnsi="Roboto"/>
+          <w:color w:val="444444"/>
+          <w:sz w:val="36"/>
+          <w:szCs w:val="36"/>
+          <w:shd w:val="clear" w:color="auto" w:fill="FFFFFF"/>
+        </w:rPr>
+        <w:t>Step 5: Add Tags</w:t>
+      </w:r>
+    </w:p>
+    <w:p>
+      <w:pPr>
+        <w:shd w:val="clear" w:color="auto" w:fill="FFFFFF"/>
+        <w:spacing w:after="0" w:line="240" w:lineRule="auto"/>
+        <w:rPr>
+          <w:rFonts w:ascii="Roboto" w:hAnsi="Roboto"/>
+          <w:color w:val="444444"/>
+          <w:sz w:val="21"/>
+          <w:szCs w:val="21"/>
+          <w:shd w:val="clear" w:color="auto" w:fill="FFFFFF"/>
+        </w:rPr>
+      </w:pPr>
+      <w:r>
+        <w:rPr>
+          <w:rFonts w:ascii="Roboto" w:hAnsi="Roboto"/>
+          <w:color w:val="444444"/>
+          <w:sz w:val="21"/>
+          <w:szCs w:val="21"/>
+          <w:shd w:val="clear" w:color="auto" w:fill="FFFFFF"/>
+        </w:rPr>
+        <w:t>A tag consists of a case-sensitive key-value pair. For example, you could define a tag with key = Name and value = Webserver.</w:t>
+      </w:r>
+      <w:r>
+        <w:rPr>
+          <w:rFonts w:ascii="Roboto" w:hAnsi="Roboto"/>
+          <w:color w:val="444444"/>
+          <w:sz w:val="21"/>
+          <w:szCs w:val="21"/>
+        </w:rPr>
+        <w:br/>
+      </w:r>
+      <w:r>
+        <w:rPr>
+          <w:rFonts w:ascii="Roboto" w:hAnsi="Roboto"/>
+          <w:color w:val="444444"/>
+          <w:sz w:val="21"/>
+          <w:szCs w:val="21"/>
+          <w:shd w:val="clear" w:color="auto" w:fill="FFFFFF"/>
+        </w:rPr>
+        <w:t xml:space="preserve">A copy of a tag can be applied to volumes, </w:t>
+      </w:r>
+      <w:proofErr w:type="gramStart"/>
+      <w:r>
+        <w:rPr>
+          <w:rFonts w:ascii="Roboto" w:hAnsi="Roboto"/>
+          <w:color w:val="444444"/>
+          <w:sz w:val="21"/>
+          <w:szCs w:val="21"/>
+          <w:shd w:val="clear" w:color="auto" w:fill="FFFFFF"/>
+        </w:rPr>
+        <w:t>instances</w:t>
+      </w:r>
+      <w:proofErr w:type="gramEnd"/>
+      <w:r>
+        <w:rPr>
+          <w:rFonts w:ascii="Roboto" w:hAnsi="Roboto"/>
+          <w:color w:val="444444"/>
+          <w:sz w:val="21"/>
+          <w:szCs w:val="21"/>
+          <w:shd w:val="clear" w:color="auto" w:fill="FFFFFF"/>
+        </w:rPr>
+        <w:t xml:space="preserve"> or both.</w:t>
+      </w:r>
+    </w:p>
+    <w:p>
+      <w:pPr>
+        <w:shd w:val="clear" w:color="auto" w:fill="FFFFFF"/>
+        <w:spacing w:after="0" w:line="240" w:lineRule="auto"/>
+        <w:rPr>
+          <w:rFonts w:ascii="Roboto" w:hAnsi="Roboto"/>
+          <w:color w:val="444444"/>
+          <w:sz w:val="21"/>
+          <w:szCs w:val="21"/>
+          <w:shd w:val="clear" w:color="auto" w:fill="FFFFFF"/>
+        </w:rPr>
+      </w:pPr>
+    </w:p>
+    <w:p>
+      <w:pPr>
+        <w:shd w:val="clear" w:color="auto" w:fill="FFFFFF"/>
+        <w:spacing w:line="240" w:lineRule="auto"/>
+        <w:rPr>
+          <w:rFonts w:ascii="Roboto" w:eastAsia="Times New Roman" w:hAnsi="Roboto" w:cs="Times New Roman"/>
+          <w:color w:val="444444"/>
+          <w:sz w:val="36"/>
+          <w:szCs w:val="36"/>
+        </w:rPr>
+      </w:pPr>
+    </w:p>
+    <w:p>
+      <w:pPr>
+        <w:shd w:val="clear" w:color="auto" w:fill="FFFFFF"/>
+        <w:spacing w:line="240" w:lineRule="auto"/>
+        <w:rPr>
+          <w:rFonts w:ascii="Roboto" w:eastAsia="Times New Roman" w:hAnsi="Roboto" w:cs="Times New Roman"/>
+          <w:color w:val="444444"/>
+          <w:sz w:val="36"/>
+          <w:szCs w:val="36"/>
+        </w:rPr>
+      </w:pPr>
+    </w:p>
+    <w:p>
+      <w:pPr>
+        <w:shd w:val="clear" w:color="auto" w:fill="FFFFFF"/>
+        <w:spacing w:line="240" w:lineRule="auto"/>
+        <w:rPr>
+          <w:rFonts w:ascii="Roboto" w:eastAsia="Times New Roman" w:hAnsi="Roboto" w:cs="Times New Roman"/>
+          <w:color w:val="444444"/>
+          <w:sz w:val="21"/>
+          <w:szCs w:val="21"/>
+        </w:rPr>
+      </w:pPr>
+      <w:r>
+        <w:rPr>
+          <w:rFonts w:ascii="Roboto" w:eastAsia="Times New Roman" w:hAnsi="Roboto" w:cs="Times New Roman"/>
+          <w:color w:val="444444"/>
+          <w:sz w:val="36"/>
+          <w:szCs w:val="36"/>
+        </w:rPr>
+        <w:lastRenderedPageBreak/>
+        <w:t>Step 6: Configure Security Group</w:t>
+      </w:r>
+    </w:p>
+    <w:p>
+      <w:pPr>
+        <w:rPr>
+          <w:rFonts w:ascii="Roboto" w:hAnsi="Roboto"/>
+          <w:color w:val="444444"/>
+          <w:sz w:val="21"/>
+          <w:szCs w:val="21"/>
+          <w:shd w:val="clear" w:color="auto" w:fill="FFFFFF"/>
+        </w:rPr>
+      </w:pPr>
+      <w:r>
+        <w:rPr>
+          <w:rFonts w:ascii="Roboto" w:hAnsi="Roboto"/>
+          <w:color w:val="444444"/>
+          <w:sz w:val="21"/>
+          <w:szCs w:val="21"/>
+          <w:shd w:val="clear" w:color="auto" w:fill="FFFFFF"/>
+        </w:rPr>
+        <w:t>A security group is a set of firewall rules that control the traffic for your instance. On this page, you can add rules to allow specific traffic to reach your instance. For example, if you want to set up a web server and allow Internet traffic to reach your instance, add rules that allow unrestricted access to the HTTP and HTTPS ports. You can create a new security group or select from an existing one below.</w:t>
+      </w:r>
+    </w:p>
+    <w:p>
+      <w:pPr>
+        <w:rPr>
+          <w:rFonts w:ascii="Roboto" w:hAnsi="Roboto"/>
+          <w:color w:val="444444"/>
+          <w:sz w:val="36"/>
+          <w:szCs w:val="36"/>
+          <w:shd w:val="clear" w:color="auto" w:fill="FFFFFF"/>
+        </w:rPr>
+      </w:pPr>
+      <w:r>
+        <w:rPr>
+          <w:rFonts w:ascii="Roboto" w:hAnsi="Roboto"/>
+          <w:color w:val="444444"/>
+          <w:sz w:val="36"/>
+          <w:szCs w:val="36"/>
+          <w:shd w:val="clear" w:color="auto" w:fill="FFFFFF"/>
+        </w:rPr>
+        <w:t>Step 7: Review Instance Launch</w:t>
+      </w:r>
+    </w:p>
+    <w:p>
+      <w:pPr>
+        <w:rPr>
+          <w:rFonts w:ascii="Roboto" w:hAnsi="Roboto"/>
+          <w:color w:val="444444"/>
+          <w:sz w:val="21"/>
+          <w:szCs w:val="21"/>
+          <w:shd w:val="clear" w:color="auto" w:fill="FFFFFF"/>
+        </w:rPr>
+      </w:pPr>
+      <w:r>
+        <w:rPr>
+          <w:rFonts w:ascii="Roboto" w:hAnsi="Roboto"/>
+          <w:color w:val="444444"/>
+          <w:sz w:val="21"/>
+          <w:szCs w:val="21"/>
+          <w:shd w:val="clear" w:color="auto" w:fill="FFFFFF"/>
+        </w:rPr>
+        <w:t>Please review your instance launch details. You can go back to edit changes for each section. Click </w:t>
+      </w:r>
+      <w:r>
+        <w:rPr>
+          <w:rFonts w:ascii="Roboto" w:hAnsi="Roboto"/>
+          <w:b/>
+          <w:bCs/>
+          <w:color w:val="444444"/>
+          <w:sz w:val="21"/>
+          <w:szCs w:val="21"/>
+          <w:shd w:val="clear" w:color="auto" w:fill="FFFFFF"/>
+        </w:rPr>
+        <w:t>Launch</w:t>
+      </w:r>
+      <w:r>
+        <w:rPr>
+          <w:rFonts w:ascii="Roboto" w:hAnsi="Roboto"/>
+          <w:color w:val="444444"/>
+          <w:sz w:val="21"/>
+          <w:szCs w:val="21"/>
+          <w:shd w:val="clear" w:color="auto" w:fill="FFFFFF"/>
+        </w:rPr>
+        <w:t> to assign a key pair to your instance and complete the launch process.</w:t>
+      </w:r>
+    </w:p>
+    <w:p>
+      <w:pPr>
+        <w:rPr>
+          <w:rFonts w:ascii="Roboto" w:hAnsi="Roboto"/>
+          <w:color w:val="444444"/>
+          <w:sz w:val="21"/>
+          <w:szCs w:val="21"/>
+          <w:shd w:val="clear" w:color="auto" w:fill="FFFFFF"/>
+        </w:rPr>
+      </w:pPr>
+    </w:p>
+    <w:p>
+      <w:pPr>
+        <w:rPr>
+          <w:noProof/>
+          <w:sz w:val="28"/>
+          <w:szCs w:val="28"/>
+        </w:rPr>
+      </w:pPr>
+      <w:r>
+        <w:rPr>
+          <w:rFonts w:ascii="Roboto" w:hAnsi="Roboto"/>
+          <w:b/>
+          <w:bCs/>
+          <w:color w:val="444444"/>
+          <w:sz w:val="21"/>
+          <w:szCs w:val="21"/>
+          <w:shd w:val="clear" w:color="auto" w:fill="FFFFFF"/>
+        </w:rPr>
+        <w:t>SSH</w:t>
+      </w:r>
+      <w:r>
+        <w:rPr>
+          <w:rFonts w:ascii="Roboto" w:hAnsi="Roboto"/>
+          <w:color w:val="444444"/>
+          <w:sz w:val="21"/>
+          <w:szCs w:val="21"/>
+          <w:shd w:val="clear" w:color="auto" w:fill="FFFFFF"/>
+        </w:rPr>
+        <w:t xml:space="preserve"> : SSH stands for Secure Shell, it uses port 22 to communicate between client and remote machine.</w:t>
       </w:r>
     </w:p>
     <w:sectPr>
@@ -892,6 +1620,7 @@
     <w:lsdException w:name="HTML Sample" w:semiHidden="1" w:unhideWhenUsed="1"/>
     <w:lsdException w:name="HTML Typewriter" w:semiHidden="1" w:unhideWhenUsed="1"/>
     <w:lsdException w:name="HTML Variable" w:semiHidden="1" w:unhideWhenUsed="1"/>
+    <w:lsdException w:name="Normal Table" w:semiHidden="1" w:unhideWhenUsed="1"/>
     <w:lsdException w:name="annotation subject" w:semiHidden="1" w:unhideWhenUsed="1"/>
     <w:lsdException w:name="No List" w:semiHidden="1" w:unhideWhenUsed="1"/>
     <w:lsdException w:name="Outline List 1" w:semiHidden="1" w:unhideWhenUsed="1"/>
@@ -938,8 +1667,10 @@
     <w:lsdException w:name="Table Subtle 2" w:semiHidden="1" w:unhideWhenUsed="1"/>
     <w:lsdException w:name="Table Web 1" w:semiHidden="1" w:unhideWhenUsed="1"/>
     <w:lsdException w:name="Table Web 2" w:semiHidden="1" w:unhideWhenUsed="1"/>
+    <w:lsdException w:name="Table Web 3" w:semiHidden="1" w:unhideWhenUsed="1"/>
     <w:lsdException w:name="Balloon Text" w:semiHidden="1" w:unhideWhenUsed="1"/>
     <w:lsdException w:name="Table Grid" w:uiPriority="39"/>
+    <w:lsdException w:name="Table Theme" w:semiHidden="1" w:unhideWhenUsed="1"/>
     <w:lsdException w:name="Placeholder Text" w:semiHidden="1"/>
     <w:lsdException w:name="No Spacing" w:uiPriority="1" w:qFormat="1"/>
     <w:lsdException w:name="Light Shading" w:uiPriority="60"/>
@@ -1202,6 +1933,23 @@
       <w:ind w:left="720"/>
       <w:contextualSpacing/>
     </w:pPr>
+  </w:style>
+  <w:style w:type="character" w:styleId="Hyperlink">
+    <w:name w:val="Hyperlink"/>
+    <w:basedOn w:val="DefaultParagraphFont"/>
+    <w:uiPriority w:val="99"/>
+    <w:semiHidden/>
+    <w:unhideWhenUsed/>
+    <w:rsid w:val="00D331C9"/>
+    <w:rPr>
+      <w:color w:val="0000FF"/>
+      <w:u w:val="single"/>
+    </w:rPr>
+  </w:style>
+  <w:style w:type="character" w:customStyle="1" w:styleId="gwt-inlinelabel">
+    <w:name w:val="gwt-inlinelabel"/>
+    <w:basedOn w:val="DefaultParagraphFont"/>
+    <w:rsid w:val="00D331C9"/>
   </w:style>
 </w:styles>
 </file>

</xml_diff>

<commit_message>
small test change in devops doc
</commit_message>
<xml_diff>
--- a/Devops for Java Devlopers.docx
+++ b/Devops for Java Devlopers.docx
@@ -1,6 +1,6 @@
 
 <file path=word/document.xml><?xml version="1.0" encoding="utf-8"?>
-<w:document xmlns:wpc="http://schemas.microsoft.com/office/word/2010/wordprocessingCanvas" xmlns:cx="http://schemas.microsoft.com/office/drawing/2014/chartex" xmlns:cx1="http://schemas.microsoft.com/office/drawing/2015/9/8/chartex" xmlns:cx2="http://schemas.microsoft.com/office/drawing/2015/10/21/chartex" xmlns:cx3="http://schemas.microsoft.com/office/drawing/2016/5/9/chartex" xmlns:cx4="http://schemas.microsoft.com/office/drawing/2016/5/10/chartex" xmlns:cx5="http://schemas.microsoft.com/office/drawing/2016/5/11/chartex" xmlns:cx6="http://schemas.microsoft.com/office/drawing/2016/5/12/chartex" xmlns:cx7="http://schemas.microsoft.com/office/drawing/2016/5/13/chartex" xmlns:cx8="http://schemas.microsoft.com/office/drawing/2016/5/14/chartex" xmlns:mc="http://schemas.openxmlformats.org/markup-compatibility/2006" xmlns:aink="http://schemas.microsoft.com/office/drawing/2016/ink" xmlns:am3d="http://schemas.microsoft.com/office/drawing/2017/model3d" xmlns:o="urn:schemas-microsoft-com:office:office" xmlns:r="http://schemas.openxmlformats.org/officeDocument/2006/relationships" xmlns:m="http://schemas.openxmlformats.org/officeDocument/2006/math" xmlns:v="urn:schemas-microsoft-com:vml" xmlns:wp14="http://schemas.microsoft.com/office/word/2010/wordprocessingDrawing" xmlns:wp="http://schemas.openxmlformats.org/drawingml/2006/wordprocessingDrawing" xmlns:w10="urn:schemas-microsoft-com:office:word" xmlns:w="http://schemas.openxmlformats.org/wordprocessingml/2006/main" xmlns:w14="http://schemas.microsoft.com/office/word/2010/wordml" xmlns:w15="http://schemas.microsoft.com/office/word/2012/wordml" xmlns:w16cex="http://schemas.microsoft.com/office/word/2018/wordml/cex" xmlns:w16cid="http://schemas.microsoft.com/office/word/2016/wordml/cid" xmlns:w16="http://schemas.microsoft.com/office/word/2018/wordml" xmlns:w16se="http://schemas.microsoft.com/office/word/2015/wordml/symex" xmlns:wpg="http://schemas.microsoft.com/office/word/2010/wordprocessingGroup" xmlns:wpi="http://schemas.microsoft.com/office/word/2010/wordprocessingInk" xmlns:wne="http://schemas.microsoft.com/office/word/2006/wordml" xmlns:wps="http://schemas.microsoft.com/office/word/2010/wordprocessingShape" mc:Ignorable="w14 w15 w16se w16cid w16 w16cex wp14">
+<w:document xmlns:wpc="http://schemas.microsoft.com/office/word/2010/wordprocessingCanvas" xmlns:cx="http://schemas.microsoft.com/office/drawing/2014/chartex" xmlns:cx1="http://schemas.microsoft.com/office/drawing/2015/9/8/chartex" xmlns:cx2="http://schemas.microsoft.com/office/drawing/2015/10/21/chartex" xmlns:cx3="http://schemas.microsoft.com/office/drawing/2016/5/9/chartex" xmlns:cx4="http://schemas.microsoft.com/office/drawing/2016/5/10/chartex" xmlns:cx5="http://schemas.microsoft.com/office/drawing/2016/5/11/chartex" xmlns:cx6="http://schemas.microsoft.com/office/drawing/2016/5/12/chartex" xmlns:cx7="http://schemas.microsoft.com/office/drawing/2016/5/13/chartex" xmlns:cx8="http://schemas.microsoft.com/office/drawing/2016/5/14/chartex" xmlns:mc="http://schemas.openxmlformats.org/markup-compatibility/2006" xmlns:aink="http://schemas.microsoft.com/office/drawing/2016/ink" xmlns:am3d="http://schemas.microsoft.com/office/drawing/2017/model3d" xmlns:o="urn:schemas-microsoft-com:office:office" xmlns:r="http://schemas.openxmlformats.org/officeDocument/2006/relationships" xmlns:m="http://schemas.openxmlformats.org/officeDocument/2006/math" xmlns:v="urn:schemas-microsoft-com:vml" xmlns:wp14="http://schemas.microsoft.com/office/word/2010/wordprocessingDrawing" xmlns:wp="http://schemas.openxmlformats.org/drawingml/2006/wordprocessingDrawing" xmlns:w10="urn:schemas-microsoft-com:office:word" xmlns:w="http://schemas.openxmlformats.org/wordprocessingml/2006/main" xmlns:w14="http://schemas.microsoft.com/office/word/2010/wordml" xmlns:w15="http://schemas.microsoft.com/office/word/2012/wordml" xmlns:w16cex="http://schemas.microsoft.com/office/word/2018/wordml/cex" xmlns:w16cid="http://schemas.microsoft.com/office/word/2016/wordml/cid" xmlns:w16="http://schemas.microsoft.com/office/word/2018/wordml" xmlns:w16sdtdh="http://schemas.microsoft.com/office/word/2020/wordml/sdtdatahash" xmlns:w16se="http://schemas.microsoft.com/office/word/2015/wordml/symex" xmlns:wpg="http://schemas.microsoft.com/office/word/2010/wordprocessingGroup" xmlns:wpi="http://schemas.microsoft.com/office/word/2010/wordprocessingInk" xmlns:wne="http://schemas.microsoft.com/office/word/2006/wordml" xmlns:wps="http://schemas.microsoft.com/office/word/2010/wordprocessingShape" mc:Ignorable="w14 w15 w16se w16cid w16 w16cex w16sdtdh wp14">
   <w:body>
     <w:p>
       <w:pPr>
@@ -939,29 +939,7 @@
           <w:szCs w:val="21"/>
           <w:shd w:val="clear" w:color="auto" w:fill="FFFFFF"/>
         </w:rPr>
-        <w:t xml:space="preserve">Your instance will be launched with the following storage device settings. You can attach additional EBS volumes and instance store volumes to your </w:t>
-      </w:r>
-      <w:proofErr w:type="gramStart"/>
-      <w:r>
-        <w:rPr>
-          <w:rFonts w:ascii="Roboto" w:hAnsi="Roboto"/>
-          <w:color w:val="444444"/>
-          <w:sz w:val="21"/>
-          <w:szCs w:val="21"/>
-          <w:shd w:val="clear" w:color="auto" w:fill="FFFFFF"/>
-        </w:rPr>
-        <w:t>instance, or</w:t>
-      </w:r>
-      <w:proofErr w:type="gramEnd"/>
-      <w:r>
-        <w:rPr>
-          <w:rFonts w:ascii="Roboto" w:hAnsi="Roboto"/>
-          <w:color w:val="444444"/>
-          <w:sz w:val="21"/>
-          <w:szCs w:val="21"/>
-          <w:shd w:val="clear" w:color="auto" w:fill="FFFFFF"/>
-        </w:rPr>
-        <w:t xml:space="preserve"> edit the settings of the root volume. You can also attach additional EBS volumes after launching an instance, but not instance store volumes. </w:t>
+        <w:t>Your instance will be launched with the following storage device settings. You can attach additional EBS volumes and instance store volumes to your instance, or edit the settings of the root volume. You can also attach additional EBS volumes after launching an instance, but not instance store volumes. </w:t>
       </w:r>
       <w:hyperlink r:id="rId7" w:tgtFrame="_blank" w:history="1">
         <w:r>
@@ -1063,29 +1041,7 @@
           <w:szCs w:val="21"/>
           <w:shd w:val="clear" w:color="auto" w:fill="FFFFFF"/>
         </w:rPr>
-        <w:t xml:space="preserve">A copy of a tag can be applied to volumes, </w:t>
-      </w:r>
-      <w:proofErr w:type="gramStart"/>
-      <w:r>
-        <w:rPr>
-          <w:rFonts w:ascii="Roboto" w:hAnsi="Roboto"/>
-          <w:color w:val="444444"/>
-          <w:sz w:val="21"/>
-          <w:szCs w:val="21"/>
-          <w:shd w:val="clear" w:color="auto" w:fill="FFFFFF"/>
-        </w:rPr>
-        <w:t>instances</w:t>
-      </w:r>
-      <w:proofErr w:type="gramEnd"/>
-      <w:r>
-        <w:rPr>
-          <w:rFonts w:ascii="Roboto" w:hAnsi="Roboto"/>
-          <w:color w:val="444444"/>
-          <w:sz w:val="21"/>
-          <w:szCs w:val="21"/>
-          <w:shd w:val="clear" w:color="auto" w:fill="FFFFFF"/>
-        </w:rPr>
-        <w:t xml:space="preserve"> or both.</w:t>
+        <w:t>A copy of a tag can be applied to volumes, instances or both.</w:t>
       </w:r>
     </w:p>
     <w:p>
@@ -1143,28 +1099,28 @@
           <w:sz w:val="36"/>
           <w:szCs w:val="36"/>
         </w:rPr>
+        <w:t>Step 6: Configure Security Group</w:t>
+      </w:r>
+    </w:p>
+    <w:p>
+      <w:pPr>
+        <w:rPr>
+          <w:rFonts w:ascii="Roboto" w:hAnsi="Roboto"/>
+          <w:color w:val="444444"/>
+          <w:sz w:val="21"/>
+          <w:szCs w:val="21"/>
+          <w:shd w:val="clear" w:color="auto" w:fill="FFFFFF"/>
+        </w:rPr>
+      </w:pPr>
+      <w:r>
+        <w:rPr>
+          <w:rFonts w:ascii="Roboto" w:hAnsi="Roboto"/>
+          <w:color w:val="444444"/>
+          <w:sz w:val="21"/>
+          <w:szCs w:val="21"/>
+          <w:shd w:val="clear" w:color="auto" w:fill="FFFFFF"/>
+        </w:rPr>
         <w:lastRenderedPageBreak/>
-        <w:t>Step 6: Configure Security Group</w:t>
-      </w:r>
-    </w:p>
-    <w:p>
-      <w:pPr>
-        <w:rPr>
-          <w:rFonts w:ascii="Roboto" w:hAnsi="Roboto"/>
-          <w:color w:val="444444"/>
-          <w:sz w:val="21"/>
-          <w:szCs w:val="21"/>
-          <w:shd w:val="clear" w:color="auto" w:fill="FFFFFF"/>
-        </w:rPr>
-      </w:pPr>
-      <w:r>
-        <w:rPr>
-          <w:rFonts w:ascii="Roboto" w:hAnsi="Roboto"/>
-          <w:color w:val="444444"/>
-          <w:sz w:val="21"/>
-          <w:szCs w:val="21"/>
-          <w:shd w:val="clear" w:color="auto" w:fill="FFFFFF"/>
-        </w:rPr>
         <w:t>A security group is a set of firewall rules that control the traffic for your instance. On this page, you can add rules to allow specific traffic to reach your instance. For example, if you want to set up a web server and allow Internet traffic to reach your instance, add rules that allow unrestricted access to the HTTP and HTTPS ports. You can create a new security group or select from an existing one below.</w:t>
       </w:r>
     </w:p>
@@ -1246,6 +1202,62 @@
     <w:p>
       <w:pPr>
         <w:rPr>
+          <w:rFonts w:ascii="Roboto" w:hAnsi="Roboto"/>
+          <w:color w:val="444444"/>
+          <w:sz w:val="21"/>
+          <w:szCs w:val="21"/>
+          <w:shd w:val="clear" w:color="auto" w:fill="FFFFFF"/>
+        </w:rPr>
+      </w:pPr>
+      <w:proofErr w:type="gramStart"/>
+      <w:r>
+        <w:rPr>
+          <w:rFonts w:ascii="Roboto" w:hAnsi="Roboto"/>
+          <w:b/>
+          <w:bCs/>
+          <w:color w:val="444444"/>
+          <w:sz w:val="21"/>
+          <w:szCs w:val="21"/>
+          <w:shd w:val="clear" w:color="auto" w:fill="FFFFFF"/>
+        </w:rPr>
+        <w:t>SSH</w:t>
+      </w:r>
+      <w:r>
+        <w:rPr>
+          <w:rFonts w:ascii="Roboto" w:hAnsi="Roboto"/>
+          <w:color w:val="444444"/>
+          <w:sz w:val="21"/>
+          <w:szCs w:val="21"/>
+          <w:shd w:val="clear" w:color="auto" w:fill="FFFFFF"/>
+        </w:rPr>
+        <w:t xml:space="preserve"> :</w:t>
+      </w:r>
+      <w:proofErr w:type="gramEnd"/>
+      <w:r>
+        <w:rPr>
+          <w:rFonts w:ascii="Roboto" w:hAnsi="Roboto"/>
+          <w:color w:val="444444"/>
+          <w:sz w:val="21"/>
+          <w:szCs w:val="21"/>
+          <w:shd w:val="clear" w:color="auto" w:fill="FFFFFF"/>
+        </w:rPr>
+        <w:t xml:space="preserve"> SSH stands for Secure Shell, it uses port 22 to communicate between client and remote machine.</w:t>
+      </w:r>
+    </w:p>
+    <w:p>
+      <w:pPr>
+        <w:rPr>
+          <w:rFonts w:ascii="Roboto" w:hAnsi="Roboto"/>
+          <w:color w:val="444444"/>
+          <w:sz w:val="21"/>
+          <w:szCs w:val="21"/>
+          <w:shd w:val="clear" w:color="auto" w:fill="FFFFFF"/>
+        </w:rPr>
+      </w:pPr>
+    </w:p>
+    <w:p>
+      <w:pPr>
+        <w:rPr>
           <w:noProof/>
           <w:sz w:val="28"/>
           <w:szCs w:val="28"/>
@@ -1254,24 +1266,12 @@
       <w:r>
         <w:rPr>
           <w:rFonts w:ascii="Roboto" w:hAnsi="Roboto"/>
-          <w:b/>
-          <w:bCs/>
-          <w:color w:val="444444"/>
-          <w:sz w:val="21"/>
-          <w:szCs w:val="21"/>
-          <w:shd w:val="clear" w:color="auto" w:fill="FFFFFF"/>
-        </w:rPr>
-        <w:t>SSH</w:t>
-      </w:r>
-      <w:r>
-        <w:rPr>
-          <w:rFonts w:ascii="Roboto" w:hAnsi="Roboto"/>
-          <w:color w:val="444444"/>
-          <w:sz w:val="21"/>
-          <w:szCs w:val="21"/>
-          <w:shd w:val="clear" w:color="auto" w:fill="FFFFFF"/>
-        </w:rPr>
-        <w:t xml:space="preserve"> : SSH stands for Secure Shell, it uses port 22 to communicate between client and remote machine.</w:t>
+          <w:color w:val="444444"/>
+          <w:sz w:val="21"/>
+          <w:szCs w:val="21"/>
+          <w:shd w:val="clear" w:color="auto" w:fill="FFFFFF"/>
+        </w:rPr>
+        <w:t>This is for test bro….</w:t>
       </w:r>
     </w:p>
     <w:sectPr>
@@ -1285,7 +1285,7 @@
 </file>
 
 <file path=word/numbering.xml><?xml version="1.0" encoding="utf-8"?>
-<w:numbering xmlns:wpc="http://schemas.microsoft.com/office/word/2010/wordprocessingCanvas" xmlns:cx="http://schemas.microsoft.com/office/drawing/2014/chartex" xmlns:cx1="http://schemas.microsoft.com/office/drawing/2015/9/8/chartex" xmlns:cx2="http://schemas.microsoft.com/office/drawing/2015/10/21/chartex" xmlns:cx3="http://schemas.microsoft.com/office/drawing/2016/5/9/chartex" xmlns:cx4="http://schemas.microsoft.com/office/drawing/2016/5/10/chartex" xmlns:cx5="http://schemas.microsoft.com/office/drawing/2016/5/11/chartex" xmlns:cx6="http://schemas.microsoft.com/office/drawing/2016/5/12/chartex" xmlns:cx7="http://schemas.microsoft.com/office/drawing/2016/5/13/chartex" xmlns:cx8="http://schemas.microsoft.com/office/drawing/2016/5/14/chartex" xmlns:mc="http://schemas.openxmlformats.org/markup-compatibility/2006" xmlns:aink="http://schemas.microsoft.com/office/drawing/2016/ink" xmlns:am3d="http://schemas.microsoft.com/office/drawing/2017/model3d" xmlns:o="urn:schemas-microsoft-com:office:office" xmlns:r="http://schemas.openxmlformats.org/officeDocument/2006/relationships" xmlns:m="http://schemas.openxmlformats.org/officeDocument/2006/math" xmlns:v="urn:schemas-microsoft-com:vml" xmlns:wp14="http://schemas.microsoft.com/office/word/2010/wordprocessingDrawing" xmlns:wp="http://schemas.openxmlformats.org/drawingml/2006/wordprocessingDrawing" xmlns:w10="urn:schemas-microsoft-com:office:word" xmlns:w="http://schemas.openxmlformats.org/wordprocessingml/2006/main" xmlns:w14="http://schemas.microsoft.com/office/word/2010/wordml" xmlns:w15="http://schemas.microsoft.com/office/word/2012/wordml" xmlns:w16cex="http://schemas.microsoft.com/office/word/2018/wordml/cex" xmlns:w16cid="http://schemas.microsoft.com/office/word/2016/wordml/cid" xmlns:w16="http://schemas.microsoft.com/office/word/2018/wordml" xmlns:w16se="http://schemas.microsoft.com/office/word/2015/wordml/symex" xmlns:wpg="http://schemas.microsoft.com/office/word/2010/wordprocessingGroup" xmlns:wpi="http://schemas.microsoft.com/office/word/2010/wordprocessingInk" xmlns:wne="http://schemas.microsoft.com/office/word/2006/wordml" xmlns:wps="http://schemas.microsoft.com/office/word/2010/wordprocessingShape" mc:Ignorable="w14 w15 w16se w16cid w16 w16cex wp14">
+<w:numbering xmlns:wpc="http://schemas.microsoft.com/office/word/2010/wordprocessingCanvas" xmlns:cx="http://schemas.microsoft.com/office/drawing/2014/chartex" xmlns:cx1="http://schemas.microsoft.com/office/drawing/2015/9/8/chartex" xmlns:cx2="http://schemas.microsoft.com/office/drawing/2015/10/21/chartex" xmlns:cx3="http://schemas.microsoft.com/office/drawing/2016/5/9/chartex" xmlns:cx4="http://schemas.microsoft.com/office/drawing/2016/5/10/chartex" xmlns:cx5="http://schemas.microsoft.com/office/drawing/2016/5/11/chartex" xmlns:cx6="http://schemas.microsoft.com/office/drawing/2016/5/12/chartex" xmlns:cx7="http://schemas.microsoft.com/office/drawing/2016/5/13/chartex" xmlns:cx8="http://schemas.microsoft.com/office/drawing/2016/5/14/chartex" xmlns:mc="http://schemas.openxmlformats.org/markup-compatibility/2006" xmlns:aink="http://schemas.microsoft.com/office/drawing/2016/ink" xmlns:am3d="http://schemas.microsoft.com/office/drawing/2017/model3d" xmlns:o="urn:schemas-microsoft-com:office:office" xmlns:r="http://schemas.openxmlformats.org/officeDocument/2006/relationships" xmlns:m="http://schemas.openxmlformats.org/officeDocument/2006/math" xmlns:v="urn:schemas-microsoft-com:vml" xmlns:wp14="http://schemas.microsoft.com/office/word/2010/wordprocessingDrawing" xmlns:wp="http://schemas.openxmlformats.org/drawingml/2006/wordprocessingDrawing" xmlns:w10="urn:schemas-microsoft-com:office:word" xmlns:w="http://schemas.openxmlformats.org/wordprocessingml/2006/main" xmlns:w14="http://schemas.microsoft.com/office/word/2010/wordml" xmlns:w15="http://schemas.microsoft.com/office/word/2012/wordml" xmlns:w16cex="http://schemas.microsoft.com/office/word/2018/wordml/cex" xmlns:w16cid="http://schemas.microsoft.com/office/word/2016/wordml/cid" xmlns:w16="http://schemas.microsoft.com/office/word/2018/wordml" xmlns:w16sdtdh="http://schemas.microsoft.com/office/word/2020/wordml/sdtdatahash" xmlns:w16se="http://schemas.microsoft.com/office/word/2015/wordml/symex" xmlns:wpg="http://schemas.microsoft.com/office/word/2010/wordprocessingGroup" xmlns:wpi="http://schemas.microsoft.com/office/word/2010/wordprocessingInk" xmlns:wne="http://schemas.microsoft.com/office/word/2006/wordml" xmlns:wps="http://schemas.microsoft.com/office/word/2010/wordprocessingShape" mc:Ignorable="w14 w15 w16se w16cid w16 w16cex w16sdtdh wp14">
   <w:abstractNum w:abstractNumId="0" w15:restartNumberingAfterBreak="0">
     <w:nsid w:val="32732D2A"/>
     <w:multiLevelType w:val="hybridMultilevel"/>
@@ -1498,7 +1498,7 @@
 </file>
 
 <file path=word/styles.xml><?xml version="1.0" encoding="utf-8"?>
-<w:styles xmlns:mc="http://schemas.openxmlformats.org/markup-compatibility/2006" xmlns:r="http://schemas.openxmlformats.org/officeDocument/2006/relationships" xmlns:w="http://schemas.openxmlformats.org/wordprocessingml/2006/main" xmlns:w14="http://schemas.microsoft.com/office/word/2010/wordml" xmlns:w15="http://schemas.microsoft.com/office/word/2012/wordml" xmlns:w16cex="http://schemas.microsoft.com/office/word/2018/wordml/cex" xmlns:w16cid="http://schemas.microsoft.com/office/word/2016/wordml/cid" xmlns:w16="http://schemas.microsoft.com/office/word/2018/wordml" xmlns:w16se="http://schemas.microsoft.com/office/word/2015/wordml/symex" mc:Ignorable="w14 w15 w16se w16cid w16 w16cex">
+<w:styles xmlns:mc="http://schemas.openxmlformats.org/markup-compatibility/2006" xmlns:r="http://schemas.openxmlformats.org/officeDocument/2006/relationships" xmlns:w="http://schemas.openxmlformats.org/wordprocessingml/2006/main" xmlns:w14="http://schemas.microsoft.com/office/word/2010/wordml" xmlns:w15="http://schemas.microsoft.com/office/word/2012/wordml" xmlns:w16cex="http://schemas.microsoft.com/office/word/2018/wordml/cex" xmlns:w16cid="http://schemas.microsoft.com/office/word/2016/wordml/cid" xmlns:w16="http://schemas.microsoft.com/office/word/2018/wordml" xmlns:w16sdtdh="http://schemas.microsoft.com/office/word/2020/wordml/sdtdatahash" xmlns:w16se="http://schemas.microsoft.com/office/word/2015/wordml/symex" mc:Ignorable="w14 w15 w16se w16cid w16 w16cex w16sdtdh">
   <w:docDefaults>
     <w:rPrDefault>
       <w:rPr>

</xml_diff>